<commit_message>
subida ultima version actividad 1
</commit_message>
<xml_diff>
--- a/Act1.Comandos.RaúlMP/Act1.Comandos.RaúlMP.docx
+++ b/Act1.Comandos.RaúlMP/Act1.Comandos.RaúlMP.docx
@@ -199,9 +199,6 @@
                 <w:sdtPr>
                   <w:alias w:val="Fecha"/>
                   <w:id w:val="13783224"/>
-                  <w:placeholder>
-                    <w:docPart w:val="E92A30D15BB04C07B467F193B3806528"/>
-                  </w:placeholder>
                   <w:dataBinding w:prefixMappings="xmlns:ns0='http://schemas.microsoft.com/office/2006/coverPageProps'" w:xpath="/ns0:CoverPageProperties[1]/ns0:PublishDate[1]" w:storeItemID="{55AF091B-3C7A-41E3-B477-F2FDAA23CFDA}"/>
                   <w:date w:fullDate="2021-01-15T00:00:00Z">
                     <w:dateFormat w:val="dd/MM/yyyy"/>
@@ -1137,15 +1134,6 @@
     </w:p>
     <w:p>
       <w:r>
-        <w:rPr>
-          <w:b/>
-          <w:bCs/>
-        </w:rPr>
-        <w:t>Requerimiento 1</w:t>
-      </w:r>
-    </w:p>
-    <w:p>
-      <w:r>
         <w:tab/>
       </w:r>
       <w:r>
@@ -1368,7 +1356,13 @@
       </w:pPr>
       <w:r>
         <w:tab/>
-        <w:t>Para la realización de la práctica y dado que nuestro Sistema Operativo es Windows 10, usaremos el software VMware para crear una máquina virtual de Linux con distribución Ubuntu para así poder ejecutar y probar los comandos propuestos en su terminal:</w:t>
+        <w:t xml:space="preserve">Para la realización de la práctica y dado que nuestro Sistema Operativo es Windows 10, usaremos el software </w:t>
+      </w:r>
+      <w:r>
+        <w:t>VMWARE</w:t>
+      </w:r>
+      <w:r>
+        <w:t xml:space="preserve"> para crear una máquina virtual de Linux con distribución Ubuntu para así poder ejecutar y probar los comandos propuestos en su terminal:</w:t>
       </w:r>
     </w:p>
     <w:p>
@@ -1463,7 +1457,19 @@
         <w:t>Para poder realizar la práctica y poder manejar los comandos sobre un servidor, aunque este no será remoto pero lo simulará, vamos a instalar sobre nuestro SO un servidor web como Apache. Para ello usaremos simplemente el comando de instalación sudo apt install apache2</w:t>
       </w:r>
       <w:r>
-        <w:t>. Esto instalará Apache en nuestro linux. Con los comandos que siguen a continuación daremos acceso a Apache en nuestro cortafuegos (ufw). Sí todo ha ido bien y tecleamos nuestra ip en el navegador (ifconfig) deberíamos ver la pantalla de Apache:</w:t>
+        <w:t xml:space="preserve">. Esto instalará Apache en nuestro </w:t>
+      </w:r>
+      <w:r>
+        <w:t>Linux</w:t>
+      </w:r>
+      <w:r>
+        <w:t xml:space="preserve">. Con los comandos que siguen a continuación daremos acceso a Apache en </w:t>
+      </w:r>
+      <w:r>
+        <w:t>nuestros cortafuegos</w:t>
+      </w:r>
+      <w:r>
+        <w:t xml:space="preserve"> (ufw). Sí todo ha ido bien y tecleamos nuestra ip en el navegador (ifconfig) deberíamos ver la pantalla de Apache:</w:t>
       </w:r>
     </w:p>
     <w:p>
@@ -3276,6 +3282,10 @@
         <w:pStyle w:val="Sinespaciado"/>
       </w:pPr>
       <w:r>
+        <w:rPr>
+          <w:noProof/>
+          <w:lang w:eastAsia="es-ES"/>
+        </w:rPr>
         <w:drawing>
           <wp:inline distT="0" distB="0" distL="0" distR="0">
             <wp:extent cx="5400040" cy="1893974"/>
@@ -4086,7 +4096,7 @@
           <w:rFonts w:asciiTheme="majorHAnsi" w:hAnsiTheme="majorHAnsi"/>
           <w:noProof/>
         </w:rPr>
-        <w:t>2</w:t>
+        <w:t>5</w:t>
       </w:r>
     </w:fldSimple>
   </w:p>
@@ -5223,6 +5233,7 @@
   <w:style w:type="character" w:default="1" w:styleId="Fuentedeprrafopredeter">
     <w:name w:val="Default Paragraph Font"/>
     <w:uiPriority w:val="1"/>
+    <w:semiHidden/>
     <w:unhideWhenUsed/>
   </w:style>
   <w:style w:type="table" w:default="1" w:styleId="Tablanormal">
@@ -5539,37 +5550,6 @@
         </w:p>
       </w:docPartBody>
     </w:docPart>
-    <w:docPart>
-      <w:docPartPr>
-        <w:name w:val="2882ACB618D442B9B1A97E6DB0CB7375"/>
-        <w:category>
-          <w:name w:val="General"/>
-          <w:gallery w:val="placeholder"/>
-        </w:category>
-        <w:types>
-          <w:type w:val="bbPlcHdr"/>
-        </w:types>
-        <w:behaviors>
-          <w:behavior w:val="content"/>
-        </w:behaviors>
-        <w:guid w:val="{2BDADBE0-D793-40C5-97F8-14CE2580027A}"/>
-      </w:docPartPr>
-      <w:docPartBody>
-        <w:p>
-          <w:pPr>
-            <w:pStyle w:val="2882ACB618D442B9B1A97E6DB0CB7375"/>
-          </w:pPr>
-          <w:r>
-            <w:rPr>
-              <w:rFonts w:asciiTheme="majorHAnsi" w:eastAsiaTheme="majorEastAsia" w:hAnsiTheme="majorHAnsi" w:cstheme="majorBidi"/>
-              <w:sz w:val="32"/>
-              <w:szCs w:val="32"/>
-            </w:rPr>
-            <w:t>[Escribir el subtítulo del documento]</w:t>
-          </w:r>
-        </w:p>
-      </w:docPartBody>
-    </w:docPart>
   </w:docParts>
 </w:glossaryDocument>
 </file>
@@ -5648,6 +5628,7 @@
     <w:rsidRoot w:val="00297CE3"/>
     <w:rsid w:val="00297CE3"/>
     <w:rsid w:val="00592E58"/>
+    <w:rsid w:val="00A26A62"/>
     <w:rsid w:val="00A52DAC"/>
     <w:rsid w:val="00CC1BC4"/>
   </w:rsids>

</xml_diff>